<commit_message>
Курсовая.doc updated. Minor code refactoring
</commit_message>
<xml_diff>
--- a/Курсовая_ООП.docx
+++ b/Курсовая_ООП.docx
@@ -139,15 +139,7 @@
         <w:rPr>
           <w:color w:val="000000" w:themeColor="text1"/>
         </w:rPr>
-        <w:t>Об’єктно-орієнт</w:t>
-      </w:r>
-      <w:bookmarkStart w:id="0" w:name="_GoBack"/>
-      <w:bookmarkEnd w:id="0"/>
-      <w:r>
-        <w:rPr>
-          <w:color w:val="000000" w:themeColor="text1"/>
-        </w:rPr>
-        <w:t>оване програмування</w:t>
+        <w:t>Об’єктно-орієнтоване програмування</w:t>
       </w:r>
       <w:r>
         <w:rPr>
@@ -500,7 +492,7 @@
           <w:color w:val="000000" w:themeColor="text1"/>
         </w:rPr>
       </w:pPr>
-      <w:bookmarkStart w:id="1" w:name="_Toc28211027"/>
+      <w:bookmarkStart w:id="0" w:name="_Toc28211027"/>
       <w:r>
         <w:rPr>
           <w:color w:val="000000" w:themeColor="text1"/>
@@ -508,7 +500,7 @@
         <w:lastRenderedPageBreak/>
         <w:t>ЗМІСТ</w:t>
       </w:r>
-      <w:bookmarkEnd w:id="1"/>
+      <w:bookmarkEnd w:id="0"/>
     </w:p>
     <w:sdt>
       <w:sdtPr>
@@ -1555,6 +1547,12 @@
                 <w:noProof/>
                 <w:webHidden/>
               </w:rPr>
+            </w:r>
+            <w:r>
+              <w:rPr>
+                <w:noProof/>
+                <w:webHidden/>
+              </w:rPr>
               <w:fldChar w:fldCharType="separate"/>
             </w:r>
             <w:r>
@@ -1624,9 +1622,9 @@
           <w:color w:val="000000" w:themeColor="text1"/>
         </w:rPr>
       </w:pPr>
-      <w:bookmarkStart w:id="2" w:name="_TOC_250006"/>
-      <w:bookmarkStart w:id="3" w:name="_Toc28211028"/>
-      <w:bookmarkEnd w:id="2"/>
+      <w:bookmarkStart w:id="1" w:name="_TOC_250006"/>
+      <w:bookmarkStart w:id="2" w:name="_Toc28211028"/>
+      <w:bookmarkEnd w:id="1"/>
       <w:r>
         <w:rPr>
           <w:color w:val="000000" w:themeColor="text1"/>
@@ -1634,7 +1632,7 @@
         <w:lastRenderedPageBreak/>
         <w:t>ВСТУП</w:t>
       </w:r>
-      <w:bookmarkEnd w:id="3"/>
+      <w:bookmarkEnd w:id="2"/>
     </w:p>
     <w:p>
       <w:pPr>
@@ -2293,7 +2291,7 @@
           <w:color w:val="000000" w:themeColor="text1"/>
         </w:rPr>
       </w:pPr>
-      <w:bookmarkStart w:id="4" w:name="_Toc28211029"/>
+      <w:bookmarkStart w:id="3" w:name="_Toc28211029"/>
       <w:r>
         <w:rPr>
           <w:color w:val="000000" w:themeColor="text1"/>
@@ -2301,7 +2299,7 @@
         <w:lastRenderedPageBreak/>
         <w:t>РОЗДІЛ I</w:t>
       </w:r>
-      <w:bookmarkEnd w:id="4"/>
+      <w:bookmarkEnd w:id="3"/>
     </w:p>
     <w:p>
       <w:pPr>
@@ -2528,14 +2526,14 @@
         </w:rPr>
         <w:t xml:space="preserve"> </w:t>
       </w:r>
-      <w:bookmarkStart w:id="5" w:name="_Toc28211030"/>
+      <w:bookmarkStart w:id="4" w:name="_Toc28211030"/>
       <w:r>
         <w:rPr>
           <w:color w:val="000000" w:themeColor="text1"/>
         </w:rPr>
         <w:t>Класифікація лабіринтів</w:t>
       </w:r>
-      <w:bookmarkEnd w:id="5"/>
+      <w:bookmarkEnd w:id="4"/>
     </w:p>
     <w:p>
       <w:pPr>
@@ -3324,16 +3322,16 @@
           <w:lang w:val="en-US"/>
         </w:rPr>
       </w:pPr>
-      <w:bookmarkStart w:id="6" w:name="_TOC_250004"/>
-      <w:bookmarkStart w:id="7" w:name="_Toc28211031"/>
+      <w:bookmarkStart w:id="5" w:name="_TOC_250004"/>
+      <w:bookmarkStart w:id="6" w:name="_Toc28211031"/>
+      <w:bookmarkEnd w:id="5"/>
+      <w:r>
+        <w:rPr>
+          <w:color w:val="000000" w:themeColor="text1"/>
+        </w:rPr>
+        <w:t>Алгоритми вирішення лабіринту</w:t>
+      </w:r>
       <w:bookmarkEnd w:id="6"/>
-      <w:r>
-        <w:rPr>
-          <w:color w:val="000000" w:themeColor="text1"/>
-        </w:rPr>
-        <w:t>Алгоритми вирішення лабіринту</w:t>
-      </w:r>
-      <w:bookmarkEnd w:id="7"/>
     </w:p>
     <w:p>
       <w:pPr>
@@ -5722,14 +5720,14 @@
           <w:color w:val="000000" w:themeColor="text1"/>
         </w:rPr>
       </w:pPr>
-      <w:bookmarkStart w:id="8" w:name="_Toc28211032"/>
+      <w:bookmarkStart w:id="7" w:name="_Toc28211032"/>
       <w:r>
         <w:rPr>
           <w:color w:val="000000" w:themeColor="text1"/>
         </w:rPr>
         <w:t>Базові концепції навчання з підкріпленням</w:t>
       </w:r>
-      <w:bookmarkEnd w:id="8"/>
+      <w:bookmarkEnd w:id="7"/>
     </w:p>
     <w:p>
       <w:pPr>
@@ -9617,14 +9615,14 @@
           <w:color w:val="000000" w:themeColor="text1"/>
         </w:rPr>
       </w:pPr>
-      <w:bookmarkStart w:id="9" w:name="_Toc28211033"/>
+      <w:bookmarkStart w:id="8" w:name="_Toc28211033"/>
       <w:r>
         <w:rPr>
           <w:color w:val="000000" w:themeColor="text1"/>
         </w:rPr>
         <w:t>Глибоке навчання з підкріпленням</w:t>
       </w:r>
-      <w:bookmarkEnd w:id="9"/>
+      <w:bookmarkEnd w:id="8"/>
     </w:p>
     <w:p>
       <w:pPr>
@@ -10266,14 +10264,14 @@
           <w:color w:val="000000" w:themeColor="text1"/>
         </w:rPr>
       </w:pPr>
-      <w:bookmarkStart w:id="10" w:name="_Toc28211034"/>
+      <w:bookmarkStart w:id="9" w:name="_Toc28211034"/>
       <w:r>
         <w:rPr>
           <w:color w:val="000000" w:themeColor="text1"/>
         </w:rPr>
         <w:t>РОЗДІЛ II</w:t>
       </w:r>
-      <w:bookmarkEnd w:id="10"/>
+      <w:bookmarkEnd w:id="9"/>
     </w:p>
     <w:p>
       <w:pPr>
@@ -10331,8 +10329,8 @@
           <w:color w:val="000000" w:themeColor="text1"/>
         </w:rPr>
       </w:pPr>
-      <w:bookmarkStart w:id="11" w:name="_TOC_250002"/>
-      <w:bookmarkStart w:id="12" w:name="_Toc28211035"/>
+      <w:bookmarkStart w:id="10" w:name="_TOC_250002"/>
+      <w:bookmarkStart w:id="11" w:name="_Toc28211035"/>
       <w:r>
         <w:rPr>
           <w:color w:val="000000" w:themeColor="text1"/>
@@ -10340,14 +10338,14 @@
         </w:rPr>
         <w:t xml:space="preserve">Розробка </w:t>
       </w:r>
+      <w:bookmarkEnd w:id="10"/>
+      <w:r>
+        <w:rPr>
+          <w:color w:val="000000" w:themeColor="text1"/>
+        </w:rPr>
+        <w:t>програми</w:t>
+      </w:r>
       <w:bookmarkEnd w:id="11"/>
-      <w:r>
-        <w:rPr>
-          <w:color w:val="000000" w:themeColor="text1"/>
-        </w:rPr>
-        <w:t>програми</w:t>
-      </w:r>
-      <w:bookmarkEnd w:id="12"/>
     </w:p>
     <w:p>
       <w:pPr>
@@ -12652,14 +12650,14 @@
           <w:color w:val="000000" w:themeColor="text1"/>
         </w:rPr>
       </w:pPr>
-      <w:bookmarkStart w:id="13" w:name="_Toc28211036"/>
+      <w:bookmarkStart w:id="12" w:name="_Toc28211036"/>
       <w:r>
         <w:rPr>
           <w:color w:val="000000" w:themeColor="text1"/>
         </w:rPr>
         <w:t>РОЗДІЛ III</w:t>
       </w:r>
-      <w:bookmarkEnd w:id="13"/>
+      <w:bookmarkEnd w:id="12"/>
     </w:p>
     <w:p>
       <w:pPr>
@@ -13987,16 +13985,16 @@
           <w:color w:val="000000" w:themeColor="text1"/>
         </w:rPr>
       </w:pPr>
-      <w:bookmarkStart w:id="14" w:name="_TOC_250001"/>
-      <w:bookmarkStart w:id="15" w:name="_Toc28211037"/>
+      <w:bookmarkStart w:id="13" w:name="_TOC_250001"/>
+      <w:bookmarkStart w:id="14" w:name="_Toc28211037"/>
+      <w:bookmarkEnd w:id="13"/>
+      <w:r>
+        <w:rPr>
+          <w:color w:val="000000" w:themeColor="text1"/>
+        </w:rPr>
+        <w:t>ВИСНОВКИ</w:t>
+      </w:r>
       <w:bookmarkEnd w:id="14"/>
-      <w:r>
-        <w:rPr>
-          <w:color w:val="000000" w:themeColor="text1"/>
-        </w:rPr>
-        <w:t>ВИСНОВКИ</w:t>
-      </w:r>
-      <w:bookmarkEnd w:id="15"/>
     </w:p>
     <w:p>
       <w:pPr>
@@ -14208,13 +14206,49 @@
           <w:color w:val="000000" w:themeColor="text1"/>
           <w:sz w:val="28"/>
         </w:rPr>
-        <w:t xml:space="preserve">використання матриць суміжності є неефективним підходом для пошуку шляхів на графах </w:t>
-      </w:r>
-      <w:r>
-        <w:rPr>
-          <w:color w:val="000000" w:themeColor="text1"/>
-          <w:sz w:val="28"/>
-          <w:lang w:val="ru-RU"/>
+        <w:t xml:space="preserve">збіжність оптимізації шляху методами </w:t>
+      </w:r>
+      <w:r>
+        <w:rPr>
+          <w:color w:val="000000" w:themeColor="text1"/>
+          <w:sz w:val="28"/>
+          <w:lang w:val="en-US"/>
+        </w:rPr>
+        <w:t>RL</w:t>
+      </w:r>
+      <w:r>
+        <w:rPr>
+          <w:color w:val="000000" w:themeColor="text1"/>
+          <w:sz w:val="28"/>
+        </w:rPr>
+        <w:t xml:space="preserve"> </w:t>
+      </w:r>
+      <w:r>
+        <w:rPr>
+          <w:color w:val="000000" w:themeColor="text1"/>
+          <w:sz w:val="28"/>
+        </w:rPr>
+        <w:t>не гарантована для лабіринтів великої розмірності</w:t>
+      </w:r>
+      <w:r>
+        <w:rPr>
+          <w:color w:val="000000" w:themeColor="text1"/>
+          <w:sz w:val="28"/>
+        </w:rPr>
+        <w:t xml:space="preserve"> при невдалому виборі </w:t>
+      </w:r>
+      <w:r>
+        <w:rPr>
+          <w:color w:val="000000" w:themeColor="text1"/>
+          <w:sz w:val="28"/>
+        </w:rPr>
+        <w:lastRenderedPageBreak/>
+        <w:t>гіперпараметрів</w:t>
+      </w:r>
+      <w:r>
+        <w:rPr>
+          <w:color w:val="000000" w:themeColor="text1"/>
+          <w:sz w:val="28"/>
         </w:rPr>
         <w:t>;</w:t>
       </w:r>
@@ -14242,16 +14276,23 @@
           <w:color w:val="000000" w:themeColor="text1"/>
           <w:sz w:val="28"/>
         </w:rPr>
-        <w:lastRenderedPageBreak/>
-        <w:t>методи динамічного програмування можна застосовувати для пошуку найкоротшого шляху</w:t>
-      </w:r>
-      <w:r>
-        <w:rPr>
-          <w:color w:val="000000" w:themeColor="text1"/>
-          <w:sz w:val="28"/>
-          <w:lang w:val="ru-RU"/>
+        <w:t>рівень сигналу, що отримує агент від середовища грає вирішальну роль у швидкості збіжності методу та збіжності як такій</w:t>
+      </w:r>
+      <w:r>
+        <w:rPr>
+          <w:color w:val="000000" w:themeColor="text1"/>
+          <w:sz w:val="28"/>
         </w:rPr>
         <w:t>;</w:t>
+      </w:r>
+      <w:bookmarkStart w:id="15" w:name="_GoBack"/>
+      <w:bookmarkEnd w:id="15"/>
+      <w:r>
+        <w:rPr>
+          <w:color w:val="000000" w:themeColor="text1"/>
+          <w:sz w:val="28"/>
+        </w:rPr>
+        <w:t xml:space="preserve"> </w:t>
       </w:r>
     </w:p>
     <w:p>
@@ -14277,7 +14318,21 @@
           <w:color w:val="000000" w:themeColor="text1"/>
           <w:sz w:val="28"/>
         </w:rPr>
-        <w:t>алгоритми пошуку на графах є найефективнішими для вирішення задачі «Лабіринт»</w:t>
+        <w:t xml:space="preserve">використання </w:t>
+      </w:r>
+      <w:r>
+        <w:rPr>
+          <w:color w:val="000000" w:themeColor="text1"/>
+          <w:sz w:val="28"/>
+        </w:rPr>
+        <w:t xml:space="preserve">квадратних </w:t>
+      </w:r>
+      <w:r>
+        <w:rPr>
+          <w:color w:val="000000" w:themeColor="text1"/>
+          <w:sz w:val="28"/>
+        </w:rPr>
+        <w:t xml:space="preserve">матриць суміжності є неефективним підходом для пошуку шляхів на графах </w:t>
       </w:r>
       <w:r>
         <w:rPr>
@@ -14311,7 +14366,14 @@
           <w:color w:val="000000" w:themeColor="text1"/>
           <w:sz w:val="28"/>
         </w:rPr>
-        <w:t>більш прості методи навчання з підкріпленням дають кращий результат швидше за будь-які інші</w:t>
+        <w:t xml:space="preserve">методи динамічного програмування </w:t>
+      </w:r>
+      <w:r>
+        <w:rPr>
+          <w:color w:val="000000" w:themeColor="text1"/>
+          <w:sz w:val="28"/>
+        </w:rPr>
+        <w:t>є найоптимальнішим вибором для вирішення задачі пошуку найкоротшого шляху на графі</w:t>
       </w:r>
       <w:r>
         <w:rPr>
@@ -14344,75 +14406,16 @@
         <w:rPr>
           <w:color w:val="000000" w:themeColor="text1"/>
           <w:sz w:val="28"/>
-          <w:lang w:val="en-US"/>
-        </w:rPr>
-        <w:t>Temporal</w:t>
-      </w:r>
-      <w:r>
-        <w:rPr>
-          <w:color w:val="000000" w:themeColor="text1"/>
-          <w:sz w:val="28"/>
-        </w:rPr>
-        <w:t>-</w:t>
-      </w:r>
-      <w:r>
-        <w:rPr>
-          <w:color w:val="000000" w:themeColor="text1"/>
-          <w:sz w:val="28"/>
-          <w:lang w:val="en-US"/>
-        </w:rPr>
-        <w:t>Difference</w:t>
-      </w:r>
-      <w:r>
-        <w:rPr>
-          <w:color w:val="000000" w:themeColor="text1"/>
-          <w:sz w:val="28"/>
-        </w:rPr>
-        <w:t xml:space="preserve"> </w:t>
-      </w:r>
-      <w:r>
-        <w:rPr>
-          <w:color w:val="000000" w:themeColor="text1"/>
-          <w:sz w:val="28"/>
-        </w:rPr>
-        <w:t xml:space="preserve">методи дають результат за меншу кількість часу порівняно з </w:t>
-      </w:r>
-      <w:r>
-        <w:rPr>
-          <w:color w:val="000000" w:themeColor="text1"/>
-          <w:sz w:val="28"/>
-          <w:lang w:val="en-US"/>
-        </w:rPr>
-        <w:t>Monte</w:t>
-      </w:r>
-      <w:r>
-        <w:rPr>
-          <w:color w:val="000000" w:themeColor="text1"/>
-          <w:sz w:val="28"/>
-        </w:rPr>
-        <w:t>-</w:t>
-      </w:r>
-      <w:r>
-        <w:rPr>
-          <w:color w:val="000000" w:themeColor="text1"/>
-          <w:sz w:val="28"/>
-          <w:lang w:val="en-US"/>
-        </w:rPr>
-        <w:t>Carlo</w:t>
-      </w:r>
-      <w:r>
-        <w:rPr>
-          <w:color w:val="000000" w:themeColor="text1"/>
-          <w:sz w:val="28"/>
-        </w:rPr>
-        <w:t xml:space="preserve"> методами у задачах, де винагорода не дос</w:t>
-      </w:r>
-      <w:r>
-        <w:rPr>
-          <w:color w:val="000000" w:themeColor="text1"/>
-          <w:sz w:val="28"/>
-        </w:rPr>
-        <w:t>ягається у межах одного епізоду;</w:t>
+        </w:rPr>
+        <w:t>алгоритми пошуку на графах є найефективнішими для вирішення задачі «Лабіринт»</w:t>
+      </w:r>
+      <w:r>
+        <w:rPr>
+          <w:color w:val="000000" w:themeColor="text1"/>
+          <w:sz w:val="28"/>
+          <w:lang w:val="ru-RU"/>
+        </w:rPr>
+        <w:t>;</w:t>
       </w:r>
     </w:p>
     <w:p>
@@ -14437,6 +14440,133 @@
         <w:rPr>
           <w:color w:val="000000" w:themeColor="text1"/>
           <w:sz w:val="28"/>
+        </w:rPr>
+        <w:t>більш прості методи навчання з підкріпленням дають кращий результат швидше за будь-які інші</w:t>
+      </w:r>
+      <w:r>
+        <w:rPr>
+          <w:color w:val="000000" w:themeColor="text1"/>
+          <w:sz w:val="28"/>
+          <w:lang w:val="ru-RU"/>
+        </w:rPr>
+        <w:t>;</w:t>
+      </w:r>
+    </w:p>
+    <w:p>
+      <w:pPr>
+        <w:pStyle w:val="a4"/>
+        <w:numPr>
+          <w:ilvl w:val="0"/>
+          <w:numId w:val="1"/>
+        </w:numPr>
+        <w:tabs>
+          <w:tab w:val="left" w:pos="1999"/>
+        </w:tabs>
+        <w:spacing w:before="3" w:line="360" w:lineRule="auto"/>
+        <w:ind w:right="287"/>
+        <w:jc w:val="both"/>
+        <w:rPr>
+          <w:color w:val="000000" w:themeColor="text1"/>
+          <w:sz w:val="28"/>
+        </w:rPr>
+      </w:pPr>
+      <w:r>
+        <w:rPr>
+          <w:color w:val="000000" w:themeColor="text1"/>
+          <w:sz w:val="28"/>
+          <w:lang w:val="en-US"/>
+        </w:rPr>
+        <w:t>Temporal</w:t>
+      </w:r>
+      <w:r>
+        <w:rPr>
+          <w:color w:val="000000" w:themeColor="text1"/>
+          <w:sz w:val="28"/>
+        </w:rPr>
+        <w:t>-</w:t>
+      </w:r>
+      <w:r>
+        <w:rPr>
+          <w:color w:val="000000" w:themeColor="text1"/>
+          <w:sz w:val="28"/>
+          <w:lang w:val="en-US"/>
+        </w:rPr>
+        <w:t>Difference</w:t>
+      </w:r>
+      <w:r>
+        <w:rPr>
+          <w:color w:val="000000" w:themeColor="text1"/>
+          <w:sz w:val="28"/>
+        </w:rPr>
+        <w:t xml:space="preserve"> </w:t>
+      </w:r>
+      <w:r>
+        <w:rPr>
+          <w:color w:val="000000" w:themeColor="text1"/>
+          <w:sz w:val="28"/>
+        </w:rPr>
+        <w:t xml:space="preserve">методи дають результат за меншу кількість часу порівняно з </w:t>
+      </w:r>
+      <w:r>
+        <w:rPr>
+          <w:color w:val="000000" w:themeColor="text1"/>
+          <w:sz w:val="28"/>
+          <w:lang w:val="en-US"/>
+        </w:rPr>
+        <w:t>Monte</w:t>
+      </w:r>
+      <w:r>
+        <w:rPr>
+          <w:color w:val="000000" w:themeColor="text1"/>
+          <w:sz w:val="28"/>
+        </w:rPr>
+        <w:t>-</w:t>
+      </w:r>
+      <w:r>
+        <w:rPr>
+          <w:color w:val="000000" w:themeColor="text1"/>
+          <w:sz w:val="28"/>
+          <w:lang w:val="en-US"/>
+        </w:rPr>
+        <w:t>Carlo</w:t>
+      </w:r>
+      <w:r>
+        <w:rPr>
+          <w:color w:val="000000" w:themeColor="text1"/>
+          <w:sz w:val="28"/>
+        </w:rPr>
+        <w:t xml:space="preserve"> методами у задачах, де винагорода не дос</w:t>
+      </w:r>
+      <w:r>
+        <w:rPr>
+          <w:color w:val="000000" w:themeColor="text1"/>
+          <w:sz w:val="28"/>
+        </w:rPr>
+        <w:t>ягається у межах одного епізоду;</w:t>
+      </w:r>
+    </w:p>
+    <w:p>
+      <w:pPr>
+        <w:pStyle w:val="a4"/>
+        <w:numPr>
+          <w:ilvl w:val="0"/>
+          <w:numId w:val="1"/>
+        </w:numPr>
+        <w:tabs>
+          <w:tab w:val="left" w:pos="1999"/>
+        </w:tabs>
+        <w:spacing w:before="3" w:line="360" w:lineRule="auto"/>
+        <w:ind w:right="287"/>
+        <w:jc w:val="both"/>
+        <w:rPr>
+          <w:color w:val="000000" w:themeColor="text1"/>
+          <w:sz w:val="28"/>
+        </w:rPr>
+      </w:pPr>
+      <w:r>
+        <w:rPr>
+          <w:color w:val="000000" w:themeColor="text1"/>
+          <w:sz w:val="28"/>
           <w:lang w:val="en-US"/>
         </w:rPr>
         <w:t>Q</w:t>
@@ -14636,6 +14766,7 @@
         <w:jc w:val="both"/>
         <w:rPr>
           <w:color w:val="000000" w:themeColor="text1"/>
+          <w:lang w:val="en-US"/>
         </w:rPr>
       </w:pPr>
       <w:r>
@@ -14675,7 +14806,31 @@
         <w:rPr>
           <w:color w:val="000000" w:themeColor="text1"/>
         </w:rPr>
-        <w:t xml:space="preserve"> програмування, а саме: Одинак, Стратегія, Команда та Фабрика. Використано засоби графічної бібліотеки </w:t>
+        <w:t xml:space="preserve"> про</w:t>
+      </w:r>
+      <w:r>
+        <w:rPr>
+          <w:color w:val="000000" w:themeColor="text1"/>
+        </w:rPr>
+        <w:t>ектування</w:t>
+      </w:r>
+      <w:r>
+        <w:rPr>
+          <w:color w:val="000000" w:themeColor="text1"/>
+        </w:rPr>
+        <w:t>, а саме</w:t>
+      </w:r>
+      <w:r>
+        <w:rPr>
+          <w:color w:val="000000" w:themeColor="text1"/>
+        </w:rPr>
+        <w:t>: Одинак, Стратегія, Команда, Фабрика, Абстрактна Фабрика та Фасад</w:t>
+      </w:r>
+      <w:r>
+        <w:rPr>
+          <w:color w:val="000000" w:themeColor="text1"/>
+        </w:rPr>
+        <w:t xml:space="preserve">. Використано засоби графічної бібліотеки </w:t>
       </w:r>
       <w:proofErr w:type="spellStart"/>
       <w:r>
@@ -14697,13 +14852,13 @@
         <w:rPr>
           <w:color w:val="000000" w:themeColor="text1"/>
         </w:rPr>
-        <w:t>для створення графічного інтерфейсу користувача. В розробленому інтерфейсі можна налаштовувати низку параметрів, що регулюють стратегію, середовище та тривалість тренування агента.</w:t>
-      </w:r>
-      <w:r>
-        <w:rPr>
-          <w:color w:val="000000" w:themeColor="text1"/>
-        </w:rPr>
-        <w:t xml:space="preserve"> </w:t>
+        <w:t xml:space="preserve">для створення графічного інтерфейсу користувача. В розробленому інтерфейсі можна налаштовувати </w:t>
+      </w:r>
+      <w:r>
+        <w:rPr>
+          <w:color w:val="000000" w:themeColor="text1"/>
+        </w:rPr>
+        <w:t>параметри тренування агента: максимальну кількість епізодів для проходження даної варіації лабіринту, розміри самого середовища</w:t>
       </w:r>
     </w:p>
     <w:p>
@@ -14730,7 +14885,14 @@
         <w:rPr>
           <w:color w:val="000000" w:themeColor="text1"/>
         </w:rPr>
-        <w:t>цілях дослідження алгоритмів навчання з підкріпленням різної складності та масштабу</w:t>
+        <w:t xml:space="preserve">цілях дослідження алгоритмів навчання з підкріпленням різної складності та </w:t>
+      </w:r>
+      <w:r>
+        <w:rPr>
+          <w:color w:val="000000" w:themeColor="text1"/>
+        </w:rPr>
+        <w:lastRenderedPageBreak/>
+        <w:t>масштабу</w:t>
       </w:r>
       <w:r>
         <w:rPr>
@@ -16675,7 +16837,7 @@
                     <w:w w:val="105"/>
                     <w:sz w:val="23"/>
                   </w:rPr>
-                  <w:t>21</w:t>
+                  <w:t>25</w:t>
                 </w:r>
                 <w:r>
                   <w:fldChar w:fldCharType="end"/>
@@ -19397,7 +19559,7 @@
 </file>
 
 <file path=customXml/itemProps1.xml><?xml version="1.0" encoding="utf-8"?>
-<ds:datastoreItem xmlns:ds="http://schemas.openxmlformats.org/officeDocument/2006/customXml" ds:itemID="{F40A7732-8D66-480B-8167-A2C660B5C2B4}">
+<ds:datastoreItem xmlns:ds="http://schemas.openxmlformats.org/officeDocument/2006/customXml" ds:itemID="{360ECD3F-E27D-485A-9D52-639D6784880C}">
   <ds:schemaRefs>
     <ds:schemaRef ds:uri="http://schemas.openxmlformats.org/officeDocument/2006/bibliography"/>
   </ds:schemaRefs>

</xml_diff>